<commit_message>
Update Lab Lights Documents
</commit_message>
<xml_diff>
--- a/lab-lights-walkthrough/guide.docx
+++ b/lab-lights-walkthrough/guide.docx
@@ -2,6 +2,804 @@
 <file path=word/document.xml><?xml version="1.0" encoding="utf-8"?>
 <w:document xmlns:wpc="http://schemas.microsoft.com/office/word/2010/wordprocessingCanvas" xmlns:cx="http://schemas.microsoft.com/office/drawing/2014/chartex" xmlns:cx1="http://schemas.microsoft.com/office/drawing/2015/9/8/chartex" xmlns:cx2="http://schemas.microsoft.com/office/drawing/2015/10/21/chartex" xmlns:cx3="http://schemas.microsoft.com/office/drawing/2016/5/9/chartex" xmlns:cx4="http://schemas.microsoft.com/office/drawing/2016/5/10/chartex" xmlns:cx5="http://schemas.microsoft.com/office/drawing/2016/5/11/chartex" xmlns:cx6="http://schemas.microsoft.com/office/drawing/2016/5/12/chartex" xmlns:cx7="http://schemas.microsoft.com/office/drawing/2016/5/13/chartex" xmlns:cx8="http://schemas.microsoft.com/office/drawing/2016/5/14/chartex" xmlns:mc="http://schemas.openxmlformats.org/markup-compatibility/2006" xmlns:aink="http://schemas.microsoft.com/office/drawing/2016/ink" xmlns:am3d="http://schemas.microsoft.com/office/drawing/2017/model3d" xmlns:o="urn:schemas-microsoft-com:office:office" xmlns:oel="http://schemas.microsoft.com/office/2019/extlst" xmlns:r="http://schemas.openxmlformats.org/officeDocument/2006/relationships" xmlns:m="http://schemas.openxmlformats.org/officeDocument/2006/math" xmlns:v="urn:schemas-microsoft-com:vml" xmlns:wp14="http://schemas.microsoft.com/office/word/2010/wordprocessingDrawing" xmlns:wp="http://schemas.openxmlformats.org/drawingml/2006/wordprocessingDrawing" xmlns:w10="urn:schemas-microsoft-com:office:word" xmlns:w="http://schemas.openxmlformats.org/wordprocessingml/2006/main" xmlns:w14="http://schemas.microsoft.com/office/word/2010/wordml" xmlns:w15="http://schemas.microsoft.com/office/word/2012/wordml" xmlns:w16cex="http://schemas.microsoft.com/office/word/2018/wordml/cex" xmlns:w16cid="http://schemas.microsoft.com/office/word/2016/wordml/cid" xmlns:w16="http://schemas.microsoft.com/office/word/2018/wordml" xmlns:w16sdtdh="http://schemas.microsoft.com/office/word/2020/wordml/sdtdatahash" xmlns:w16se="http://schemas.microsoft.com/office/word/2015/wordml/symex" xmlns:wpg="http://schemas.microsoft.com/office/word/2010/wordprocessingGroup" xmlns:wpi="http://schemas.microsoft.com/office/word/2010/wordprocessingInk" xmlns:wne="http://schemas.microsoft.com/office/word/2006/wordml" xmlns:wps="http://schemas.microsoft.com/office/word/2010/wordprocessingShape" mc:Ignorable="w14 w15 w16se w16cid w16 w16cex w16sdtdh wp14">
   <w:body>
+    <w:p>
+      <w:r>
+        <w:rPr>
+          <w:noProof/>
+        </w:rPr>
+        <w:drawing>
+          <wp:anchor distT="0" distB="0" distL="114300" distR="114300" simplePos="0" relativeHeight="251658239" behindDoc="1" locked="0" layoutInCell="1" allowOverlap="1" wp14:anchorId="48C5ED59" wp14:editId="69C10D15">
+            <wp:simplePos x="0" y="0"/>
+            <wp:positionH relativeFrom="page">
+              <wp:align>center</wp:align>
+            </wp:positionH>
+            <wp:positionV relativeFrom="page">
+              <wp:align>center</wp:align>
+            </wp:positionV>
+            <wp:extent cx="7560000" cy="10692000"/>
+            <wp:effectExtent l="0" t="0" r="0" b="1905"/>
+            <wp:wrapNone/>
+            <wp:docPr id="2011753498" name="Picture 1" descr="A pixelated image of a starry night&#10;&#10;Description automatically generated"/>
+            <wp:cNvGraphicFramePr>
+              <a:graphicFrameLocks xmlns:a="http://schemas.openxmlformats.org/drawingml/2006/main"/>
+            </wp:cNvGraphicFramePr>
+            <a:graphic xmlns:a="http://schemas.openxmlformats.org/drawingml/2006/main">
+              <a:graphicData uri="http://schemas.openxmlformats.org/drawingml/2006/picture">
+                <pic:pic xmlns:pic="http://schemas.openxmlformats.org/drawingml/2006/picture">
+                  <pic:nvPicPr>
+                    <pic:cNvPr id="2011753498" name="Picture 1" descr="A pixelated image of a starry night&#10;&#10;Description automatically generated"/>
+                    <pic:cNvPicPr/>
+                  </pic:nvPicPr>
+                  <pic:blipFill>
+                    <a:blip r:embed="rId5">
+                      <a:extLst>
+                        <a:ext uri="{28A0092B-C50C-407E-A947-70E740481C1C}">
+                          <a14:useLocalDpi xmlns:a14="http://schemas.microsoft.com/office/drawing/2010/main" val="0"/>
+                        </a:ext>
+                      </a:extLst>
+                    </a:blip>
+                    <a:stretch>
+                      <a:fillRect/>
+                    </a:stretch>
+                  </pic:blipFill>
+                  <pic:spPr>
+                    <a:xfrm>
+                      <a:off x="0" y="0"/>
+                      <a:ext cx="7560000" cy="10692000"/>
+                    </a:xfrm>
+                    <a:prstGeom prst="rect">
+                      <a:avLst/>
+                    </a:prstGeom>
+                  </pic:spPr>
+                </pic:pic>
+              </a:graphicData>
+            </a:graphic>
+            <wp14:sizeRelH relativeFrom="page">
+              <wp14:pctWidth>0</wp14:pctWidth>
+            </wp14:sizeRelH>
+            <wp14:sizeRelV relativeFrom="page">
+              <wp14:pctHeight>0</wp14:pctHeight>
+            </wp14:sizeRelV>
+          </wp:anchor>
+        </w:drawing>
+      </w:r>
+      <w:r>
+        <w:rPr>
+          <w:noProof/>
+        </w:rPr>
+        <w:drawing>
+          <wp:anchor distT="0" distB="0" distL="114300" distR="114300" simplePos="0" relativeHeight="251660288" behindDoc="1" locked="0" layoutInCell="1" allowOverlap="1" wp14:anchorId="0050680C" wp14:editId="15EE377D">
+            <wp:simplePos x="0" y="0"/>
+            <wp:positionH relativeFrom="page">
+              <wp:posOffset>916998</wp:posOffset>
+            </wp:positionH>
+            <wp:positionV relativeFrom="paragraph">
+              <wp:posOffset>2278581</wp:posOffset>
+            </wp:positionV>
+            <wp:extent cx="5731200" cy="1213200"/>
+            <wp:effectExtent l="0" t="0" r="0" b="6350"/>
+            <wp:wrapNone/>
+            <wp:docPr id="1699500628" name="Picture 3" descr="A white text on a black background&#10;&#10;Description automatically generated"/>
+            <wp:cNvGraphicFramePr>
+              <a:graphicFrameLocks xmlns:a="http://schemas.openxmlformats.org/drawingml/2006/main" noChangeAspect="1"/>
+            </wp:cNvGraphicFramePr>
+            <a:graphic xmlns:a="http://schemas.openxmlformats.org/drawingml/2006/main">
+              <a:graphicData uri="http://schemas.openxmlformats.org/drawingml/2006/picture">
+                <pic:pic xmlns:pic="http://schemas.openxmlformats.org/drawingml/2006/picture">
+                  <pic:nvPicPr>
+                    <pic:cNvPr id="1699500628" name="Picture 3" descr="A white text on a black background&#10;&#10;Description automatically generated"/>
+                    <pic:cNvPicPr/>
+                  </pic:nvPicPr>
+                  <pic:blipFill>
+                    <a:blip r:embed="rId6" cstate="print">
+                      <a:extLst>
+                        <a:ext uri="{28A0092B-C50C-407E-A947-70E740481C1C}">
+                          <a14:useLocalDpi xmlns:a14="http://schemas.microsoft.com/office/drawing/2010/main" val="0"/>
+                        </a:ext>
+                      </a:extLst>
+                    </a:blip>
+                    <a:stretch>
+                      <a:fillRect/>
+                    </a:stretch>
+                  </pic:blipFill>
+                  <pic:spPr>
+                    <a:xfrm>
+                      <a:off x="0" y="0"/>
+                      <a:ext cx="5731200" cy="1213200"/>
+                    </a:xfrm>
+                    <a:prstGeom prst="rect">
+                      <a:avLst/>
+                    </a:prstGeom>
+                  </pic:spPr>
+                </pic:pic>
+              </a:graphicData>
+            </a:graphic>
+            <wp14:sizeRelH relativeFrom="page">
+              <wp14:pctWidth>0</wp14:pctWidth>
+            </wp14:sizeRelH>
+            <wp14:sizeRelV relativeFrom="page">
+              <wp14:pctHeight>0</wp14:pctHeight>
+            </wp14:sizeRelV>
+          </wp:anchor>
+        </w:drawing>
+      </w:r>
+      <w:r>
+        <w:rPr>
+          <w:noProof/>
+        </w:rPr>
+        <w:drawing>
+          <wp:anchor distT="0" distB="0" distL="114300" distR="114300" simplePos="0" relativeHeight="251659264" behindDoc="1" locked="0" layoutInCell="1" allowOverlap="1" wp14:anchorId="6D9372E9" wp14:editId="2E1FD2FE">
+            <wp:simplePos x="0" y="0"/>
+            <wp:positionH relativeFrom="page">
+              <wp:posOffset>914416</wp:posOffset>
+            </wp:positionH>
+            <wp:positionV relativeFrom="paragraph">
+              <wp:posOffset>372879</wp:posOffset>
+            </wp:positionV>
+            <wp:extent cx="5731200" cy="2098800"/>
+            <wp:effectExtent l="0" t="0" r="0" b="0"/>
+            <wp:wrapNone/>
+            <wp:docPr id="1847344346" name="Picture 2" descr="A blue and yellow logo&#10;&#10;Description automatically generated"/>
+            <wp:cNvGraphicFramePr>
+              <a:graphicFrameLocks xmlns:a="http://schemas.openxmlformats.org/drawingml/2006/main" noChangeAspect="1"/>
+            </wp:cNvGraphicFramePr>
+            <a:graphic xmlns:a="http://schemas.openxmlformats.org/drawingml/2006/main">
+              <a:graphicData uri="http://schemas.openxmlformats.org/drawingml/2006/picture">
+                <pic:pic xmlns:pic="http://schemas.openxmlformats.org/drawingml/2006/picture">
+                  <pic:nvPicPr>
+                    <pic:cNvPr id="1847344346" name="Picture 2" descr="A blue and yellow logo&#10;&#10;Description automatically generated"/>
+                    <pic:cNvPicPr/>
+                  </pic:nvPicPr>
+                  <pic:blipFill>
+                    <a:blip r:embed="rId7" cstate="print">
+                      <a:extLst>
+                        <a:ext uri="{28A0092B-C50C-407E-A947-70E740481C1C}">
+                          <a14:useLocalDpi xmlns:a14="http://schemas.microsoft.com/office/drawing/2010/main" val="0"/>
+                        </a:ext>
+                      </a:extLst>
+                    </a:blip>
+                    <a:stretch>
+                      <a:fillRect/>
+                    </a:stretch>
+                  </pic:blipFill>
+                  <pic:spPr>
+                    <a:xfrm>
+                      <a:off x="0" y="0"/>
+                      <a:ext cx="5731200" cy="2098800"/>
+                    </a:xfrm>
+                    <a:prstGeom prst="rect">
+                      <a:avLst/>
+                    </a:prstGeom>
+                  </pic:spPr>
+                </pic:pic>
+              </a:graphicData>
+            </a:graphic>
+            <wp14:sizeRelH relativeFrom="page">
+              <wp14:pctWidth>0</wp14:pctWidth>
+            </wp14:sizeRelH>
+            <wp14:sizeRelV relativeFrom="page">
+              <wp14:pctHeight>0</wp14:pctHeight>
+            </wp14:sizeRelV>
+          </wp:anchor>
+        </w:drawing>
+      </w:r>
+    </w:p>
+    <w:p>
+      <w:r>
+        <w:rPr>
+          <w:noProof/>
+        </w:rPr>
+        <w:drawing>
+          <wp:anchor distT="0" distB="0" distL="114300" distR="114300" simplePos="0" relativeHeight="251664384" behindDoc="1" locked="0" layoutInCell="1" allowOverlap="1" wp14:anchorId="32B12725" wp14:editId="7D4FDE9B">
+            <wp:simplePos x="0" y="0"/>
+            <wp:positionH relativeFrom="column">
+              <wp:posOffset>2917825</wp:posOffset>
+            </wp:positionH>
+            <wp:positionV relativeFrom="paragraph">
+              <wp:posOffset>4047609</wp:posOffset>
+            </wp:positionV>
+            <wp:extent cx="2610853" cy="4914672"/>
+            <wp:effectExtent l="0" t="0" r="5715" b="635"/>
+            <wp:wrapNone/>
+            <wp:docPr id="1462693247" name="Picture 12" descr="A pixel art of a person&#10;&#10;Description automatically generated"/>
+            <wp:cNvGraphicFramePr>
+              <a:graphicFrameLocks xmlns:a="http://schemas.openxmlformats.org/drawingml/2006/main" noChangeAspect="1"/>
+            </wp:cNvGraphicFramePr>
+            <a:graphic xmlns:a="http://schemas.openxmlformats.org/drawingml/2006/main">
+              <a:graphicData uri="http://schemas.openxmlformats.org/drawingml/2006/picture">
+                <pic:pic xmlns:pic="http://schemas.openxmlformats.org/drawingml/2006/picture">
+                  <pic:nvPicPr>
+                    <pic:cNvPr id="1462693247" name="Picture 12" descr="A pixel art of a person&#10;&#10;Description automatically generated"/>
+                    <pic:cNvPicPr/>
+                  </pic:nvPicPr>
+                  <pic:blipFill>
+                    <a:blip r:embed="rId8" cstate="print">
+                      <a:extLst>
+                        <a:ext uri="{28A0092B-C50C-407E-A947-70E740481C1C}">
+                          <a14:useLocalDpi xmlns:a14="http://schemas.microsoft.com/office/drawing/2010/main" val="0"/>
+                        </a:ext>
+                      </a:extLst>
+                    </a:blip>
+                    <a:stretch>
+                      <a:fillRect/>
+                    </a:stretch>
+                  </pic:blipFill>
+                  <pic:spPr>
+                    <a:xfrm>
+                      <a:off x="0" y="0"/>
+                      <a:ext cx="2610853" cy="4914672"/>
+                    </a:xfrm>
+                    <a:prstGeom prst="rect">
+                      <a:avLst/>
+                    </a:prstGeom>
+                  </pic:spPr>
+                </pic:pic>
+              </a:graphicData>
+            </a:graphic>
+            <wp14:sizeRelH relativeFrom="page">
+              <wp14:pctWidth>0</wp14:pctWidth>
+            </wp14:sizeRelH>
+            <wp14:sizeRelV relativeFrom="page">
+              <wp14:pctHeight>0</wp14:pctHeight>
+            </wp14:sizeRelV>
+          </wp:anchor>
+        </w:drawing>
+      </w:r>
+      <w:r>
+        <w:rPr>
+          <w:noProof/>
+        </w:rPr>
+        <w:drawing>
+          <wp:anchor distT="0" distB="0" distL="114300" distR="114300" simplePos="0" relativeHeight="251665408" behindDoc="1" locked="0" layoutInCell="1" allowOverlap="1" wp14:anchorId="2BE35FDD" wp14:editId="76FA0891">
+            <wp:simplePos x="0" y="0"/>
+            <wp:positionH relativeFrom="column">
+              <wp:posOffset>84142</wp:posOffset>
+            </wp:positionH>
+            <wp:positionV relativeFrom="paragraph">
+              <wp:posOffset>3782427</wp:posOffset>
+            </wp:positionV>
+            <wp:extent cx="2994691" cy="5180306"/>
+            <wp:effectExtent l="0" t="0" r="2540" b="1905"/>
+            <wp:wrapNone/>
+            <wp:docPr id="549556522" name="Picture 13" descr="A pixel art of a cartoon character&#10;&#10;Description automatically generated"/>
+            <wp:cNvGraphicFramePr>
+              <a:graphicFrameLocks xmlns:a="http://schemas.openxmlformats.org/drawingml/2006/main" noChangeAspect="1"/>
+            </wp:cNvGraphicFramePr>
+            <a:graphic xmlns:a="http://schemas.openxmlformats.org/drawingml/2006/main">
+              <a:graphicData uri="http://schemas.openxmlformats.org/drawingml/2006/picture">
+                <pic:pic xmlns:pic="http://schemas.openxmlformats.org/drawingml/2006/picture">
+                  <pic:nvPicPr>
+                    <pic:cNvPr id="549556522" name="Picture 13" descr="A pixel art of a cartoon character&#10;&#10;Description automatically generated"/>
+                    <pic:cNvPicPr/>
+                  </pic:nvPicPr>
+                  <pic:blipFill>
+                    <a:blip r:embed="rId9" cstate="print">
+                      <a:extLst>
+                        <a:ext uri="{28A0092B-C50C-407E-A947-70E740481C1C}">
+                          <a14:useLocalDpi xmlns:a14="http://schemas.microsoft.com/office/drawing/2010/main" val="0"/>
+                        </a:ext>
+                      </a:extLst>
+                    </a:blip>
+                    <a:stretch>
+                      <a:fillRect/>
+                    </a:stretch>
+                  </pic:blipFill>
+                  <pic:spPr>
+                    <a:xfrm>
+                      <a:off x="0" y="0"/>
+                      <a:ext cx="2994691" cy="5180306"/>
+                    </a:xfrm>
+                    <a:prstGeom prst="rect">
+                      <a:avLst/>
+                    </a:prstGeom>
+                  </pic:spPr>
+                </pic:pic>
+              </a:graphicData>
+            </a:graphic>
+            <wp14:sizeRelH relativeFrom="page">
+              <wp14:pctWidth>0</wp14:pctWidth>
+            </wp14:sizeRelH>
+            <wp14:sizeRelV relativeFrom="page">
+              <wp14:pctHeight>0</wp14:pctHeight>
+            </wp14:sizeRelV>
+          </wp:anchor>
+        </w:drawing>
+      </w:r>
+      <w:r>
+        <w:br w:type="page"/>
+      </w:r>
+    </w:p>
+    <w:p>
+      <w:r>
+        <w:rPr>
+          <w:noProof/>
+        </w:rPr>
+        <w:lastRenderedPageBreak/>
+        <w:drawing>
+          <wp:anchor distT="0" distB="0" distL="114300" distR="114300" simplePos="0" relativeHeight="251657214" behindDoc="1" locked="0" layoutInCell="1" allowOverlap="1" wp14:anchorId="6DB63EE9" wp14:editId="0EEE8CDE">
+            <wp:simplePos x="0" y="0"/>
+            <wp:positionH relativeFrom="page">
+              <wp:align>center</wp:align>
+            </wp:positionH>
+            <wp:positionV relativeFrom="page">
+              <wp:align>center</wp:align>
+            </wp:positionV>
+            <wp:extent cx="7560000" cy="10688400"/>
+            <wp:effectExtent l="0" t="0" r="0" b="5080"/>
+            <wp:wrapNone/>
+            <wp:docPr id="710168564" name="Picture 710168564" descr="A pixelated image of a starry night&#10;&#10;Description automatically generated"/>
+            <wp:cNvGraphicFramePr>
+              <a:graphicFrameLocks xmlns:a="http://schemas.openxmlformats.org/drawingml/2006/main"/>
+            </wp:cNvGraphicFramePr>
+            <a:graphic xmlns:a="http://schemas.openxmlformats.org/drawingml/2006/main">
+              <a:graphicData uri="http://schemas.openxmlformats.org/drawingml/2006/picture">
+                <pic:pic xmlns:pic="http://schemas.openxmlformats.org/drawingml/2006/picture">
+                  <pic:nvPicPr>
+                    <pic:cNvPr id="2011753498" name="Picture 1" descr="A pixelated image of a starry night&#10;&#10;Description automatically generated"/>
+                    <pic:cNvPicPr/>
+                  </pic:nvPicPr>
+                  <pic:blipFill>
+                    <a:blip r:embed="rId10">
+                      <a:extLst>
+                        <a:ext uri="{BEBA8EAE-BF5A-486C-A8C5-ECC9F3942E4B}">
+                          <a14:imgProps xmlns:a14="http://schemas.microsoft.com/office/drawing/2010/main">
+                            <a14:imgLayer r:embed="rId11">
+                              <a14:imgEffect>
+                                <a14:saturation sat="0"/>
+                              </a14:imgEffect>
+                            </a14:imgLayer>
+                          </a14:imgProps>
+                        </a:ext>
+                        <a:ext uri="{28A0092B-C50C-407E-A947-70E740481C1C}">
+                          <a14:useLocalDpi xmlns:a14="http://schemas.microsoft.com/office/drawing/2010/main" val="0"/>
+                        </a:ext>
+                      </a:extLst>
+                    </a:blip>
+                    <a:stretch>
+                      <a:fillRect/>
+                    </a:stretch>
+                  </pic:blipFill>
+                  <pic:spPr>
+                    <a:xfrm flipH="1">
+                      <a:off x="0" y="0"/>
+                      <a:ext cx="7560000" cy="10688400"/>
+                    </a:xfrm>
+                    <a:prstGeom prst="rect">
+                      <a:avLst/>
+                    </a:prstGeom>
+                    <a:solidFill>
+                      <a:schemeClr val="tx1"/>
+                    </a:solidFill>
+                  </pic:spPr>
+                </pic:pic>
+              </a:graphicData>
+            </a:graphic>
+            <wp14:sizeRelH relativeFrom="page">
+              <wp14:pctWidth>0</wp14:pctWidth>
+            </wp14:sizeRelH>
+            <wp14:sizeRelV relativeFrom="page">
+              <wp14:pctHeight>0</wp14:pctHeight>
+            </wp14:sizeRelV>
+          </wp:anchor>
+        </w:drawing>
+      </w:r>
+    </w:p>
+    <w:p>
+      <w:r>
+        <w:rPr>
+          <w:noProof/>
+        </w:rPr>
+        <mc:AlternateContent>
+          <mc:Choice Requires="wps">
+            <w:drawing>
+              <wp:anchor distT="0" distB="0" distL="114300" distR="114300" simplePos="0" relativeHeight="251667456" behindDoc="0" locked="0" layoutInCell="1" allowOverlap="1" wp14:anchorId="32657064" wp14:editId="1012A1EB">
+                <wp:simplePos x="0" y="0"/>
+                <wp:positionH relativeFrom="column">
+                  <wp:posOffset>-516890</wp:posOffset>
+                </wp:positionH>
+                <wp:positionV relativeFrom="paragraph">
+                  <wp:posOffset>944880</wp:posOffset>
+                </wp:positionV>
+                <wp:extent cx="6677526" cy="2358190"/>
+                <wp:effectExtent l="0" t="0" r="0" b="0"/>
+                <wp:wrapNone/>
+                <wp:docPr id="513066864" name="Text Box 16"/>
+                <wp:cNvGraphicFramePr/>
+                <a:graphic xmlns:a="http://schemas.openxmlformats.org/drawingml/2006/main">
+                  <a:graphicData uri="http://schemas.microsoft.com/office/word/2010/wordprocessingShape">
+                    <wps:wsp>
+                      <wps:cNvSpPr txBox="1"/>
+                      <wps:spPr>
+                        <a:xfrm>
+                          <a:off x="0" y="0"/>
+                          <a:ext cx="6677526" cy="2358190"/>
+                        </a:xfrm>
+                        <a:prstGeom prst="rect">
+                          <a:avLst/>
+                        </a:prstGeom>
+                        <a:noFill/>
+                        <a:ln w="6350">
+                          <a:noFill/>
+                        </a:ln>
+                      </wps:spPr>
+                      <wps:txbx>
+                        <w:txbxContent>
+                          <w:p>
+                            <w:pPr>
+                              <w:jc w:val="center"/>
+                              <w:rPr>
+                                <w:rFonts w:ascii="Bradley Hand" w:hAnsi="Bradley Hand"/>
+                                <w:sz w:val="72"/>
+                                <w:szCs w:val="72"/>
+                              </w:rPr>
+                            </w:pPr>
+                            <w:r>
+                              <w:rPr>
+                                <w:rFonts w:ascii="Bradley Hand" w:hAnsi="Bradley Hand"/>
+                                <w:sz w:val="72"/>
+                                <w:szCs w:val="72"/>
+                              </w:rPr>
+                              <w:t>For my</w:t>
+                            </w:r>
+                            <w:r>
+                              <w:rPr>
+                                <w:rFonts w:ascii="Bradley Hand" w:hAnsi="Bradley Hand"/>
+                                <w:sz w:val="72"/>
+                                <w:szCs w:val="72"/>
+                              </w:rPr>
+                              <w:t xml:space="preserve"> </w:t>
+                            </w:r>
+                            <w:r>
+                              <w:rPr>
+                                <w:rFonts w:ascii="Bradley Hand" w:hAnsi="Bradley Hand"/>
+                                <w:sz w:val="72"/>
+                                <w:szCs w:val="72"/>
+                              </w:rPr>
+                              <w:t>LYEIRA,</w:t>
+                            </w:r>
+                          </w:p>
+                          <w:p>
+                            <w:pPr>
+                              <w:jc w:val="center"/>
+                              <w:rPr>
+                                <w:rFonts w:ascii="Bradley Hand" w:hAnsi="Bradley Hand"/>
+                                <w:sz w:val="72"/>
+                                <w:szCs w:val="72"/>
+                              </w:rPr>
+                            </w:pPr>
+                          </w:p>
+                          <w:p>
+                            <w:pPr>
+                              <w:jc w:val="center"/>
+                              <w:rPr>
+                                <w:rFonts w:ascii="Bradley Hand" w:hAnsi="Bradley Hand"/>
+                                <w:sz w:val="72"/>
+                                <w:szCs w:val="72"/>
+                              </w:rPr>
+                            </w:pPr>
+                            <w:r>
+                              <w:rPr>
+                                <w:rFonts w:ascii="Bradley Hand" w:hAnsi="Bradley Hand"/>
+                                <w:sz w:val="72"/>
+                                <w:szCs w:val="72"/>
+                              </w:rPr>
+                              <w:t>I have trapped the</w:t>
+                            </w:r>
+                            <w:r>
+                              <w:rPr>
+                                <w:rFonts w:ascii="Bradley Hand" w:hAnsi="Bradley Hand"/>
+                                <w:sz w:val="72"/>
+                                <w:szCs w:val="72"/>
+                              </w:rPr>
+                              <w:t xml:space="preserve"> </w:t>
+                            </w:r>
+                            <w:r>
+                              <w:rPr>
+                                <w:rFonts w:ascii="Bradley Hand" w:hAnsi="Bradley Hand"/>
+                                <w:sz w:val="72"/>
+                                <w:szCs w:val="72"/>
+                              </w:rPr>
+                              <w:t>Northern Lights.</w:t>
+                            </w:r>
+                          </w:p>
+                        </w:txbxContent>
+                      </wps:txbx>
+                      <wps:bodyPr rot="0" spcFirstLastPara="0" vertOverflow="overflow" horzOverflow="overflow" vert="horz" wrap="square" lIns="91440" tIns="45720" rIns="91440" bIns="45720" numCol="1" spcCol="0" rtlCol="0" fromWordArt="0" anchor="t" anchorCtr="0" forceAA="0" compatLnSpc="1">
+                        <a:prstTxWarp prst="textNoShape">
+                          <a:avLst/>
+                        </a:prstTxWarp>
+                        <a:noAutofit/>
+                      </wps:bodyPr>
+                    </wps:wsp>
+                  </a:graphicData>
+                </a:graphic>
+                <wp14:sizeRelH relativeFrom="margin">
+                  <wp14:pctWidth>0</wp14:pctWidth>
+                </wp14:sizeRelH>
+                <wp14:sizeRelV relativeFrom="margin">
+                  <wp14:pctHeight>0</wp14:pctHeight>
+                </wp14:sizeRelV>
+              </wp:anchor>
+            </w:drawing>
+          </mc:Choice>
+          <mc:Fallback>
+            <w:pict>
+              <v:shapetype w14:anchorId="32657064" id="_x0000_t202" coordsize="21600,21600" o:spt="202" path="m,l,21600r21600,l21600,xe">
+                <v:stroke joinstyle="miter"/>
+                <v:path gradientshapeok="t" o:connecttype="rect"/>
+              </v:shapetype>
+              <v:shape id="Text Box 16" o:spid="_x0000_s1026" type="#_x0000_t202" style="position:absolute;margin-left:-40.7pt;margin-top:74.4pt;width:525.8pt;height:185.7pt;z-index:251667456;visibility:visible;mso-wrap-style:square;mso-width-percent:0;mso-height-percent:0;mso-wrap-distance-left:9pt;mso-wrap-distance-top:0;mso-wrap-distance-right:9pt;mso-wrap-distance-bottom:0;mso-position-horizontal:absolute;mso-position-horizontal-relative:text;mso-position-vertical:absolute;mso-position-vertical-relative:text;mso-width-percent:0;mso-height-percent:0;mso-width-relative:margin;mso-height-relative:margin;v-text-anchor:top" o:gfxdata="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" filled="f" stroked="f" strokeweight=".5pt">
+                <v:textbox>
+                  <w:txbxContent>
+                    <w:p>
+                      <w:pPr>
+                        <w:jc w:val="center"/>
+                        <w:rPr>
+                          <w:rFonts w:ascii="Bradley Hand" w:hAnsi="Bradley Hand"/>
+                          <w:sz w:val="72"/>
+                          <w:szCs w:val="72"/>
+                        </w:rPr>
+                      </w:pPr>
+                      <w:r>
+                        <w:rPr>
+                          <w:rFonts w:ascii="Bradley Hand" w:hAnsi="Bradley Hand"/>
+                          <w:sz w:val="72"/>
+                          <w:szCs w:val="72"/>
+                        </w:rPr>
+                        <w:t>For my</w:t>
+                      </w:r>
+                      <w:r>
+                        <w:rPr>
+                          <w:rFonts w:ascii="Bradley Hand" w:hAnsi="Bradley Hand"/>
+                          <w:sz w:val="72"/>
+                          <w:szCs w:val="72"/>
+                        </w:rPr>
+                        <w:t xml:space="preserve"> </w:t>
+                      </w:r>
+                      <w:r>
+                        <w:rPr>
+                          <w:rFonts w:ascii="Bradley Hand" w:hAnsi="Bradley Hand"/>
+                          <w:sz w:val="72"/>
+                          <w:szCs w:val="72"/>
+                        </w:rPr>
+                        <w:t>LYEIRA,</w:t>
+                      </w:r>
+                    </w:p>
+                    <w:p>
+                      <w:pPr>
+                        <w:jc w:val="center"/>
+                        <w:rPr>
+                          <w:rFonts w:ascii="Bradley Hand" w:hAnsi="Bradley Hand"/>
+                          <w:sz w:val="72"/>
+                          <w:szCs w:val="72"/>
+                        </w:rPr>
+                      </w:pPr>
+                    </w:p>
+                    <w:p>
+                      <w:pPr>
+                        <w:jc w:val="center"/>
+                        <w:rPr>
+                          <w:rFonts w:ascii="Bradley Hand" w:hAnsi="Bradley Hand"/>
+                          <w:sz w:val="72"/>
+                          <w:szCs w:val="72"/>
+                        </w:rPr>
+                      </w:pPr>
+                      <w:r>
+                        <w:rPr>
+                          <w:rFonts w:ascii="Bradley Hand" w:hAnsi="Bradley Hand"/>
+                          <w:sz w:val="72"/>
+                          <w:szCs w:val="72"/>
+                        </w:rPr>
+                        <w:t>I have trapped the</w:t>
+                      </w:r>
+                      <w:r>
+                        <w:rPr>
+                          <w:rFonts w:ascii="Bradley Hand" w:hAnsi="Bradley Hand"/>
+                          <w:sz w:val="72"/>
+                          <w:szCs w:val="72"/>
+                        </w:rPr>
+                        <w:t xml:space="preserve"> </w:t>
+                      </w:r>
+                      <w:r>
+                        <w:rPr>
+                          <w:rFonts w:ascii="Bradley Hand" w:hAnsi="Bradley Hand"/>
+                          <w:sz w:val="72"/>
+                          <w:szCs w:val="72"/>
+                        </w:rPr>
+                        <w:t>Northern Lights.</w:t>
+                      </w:r>
+                    </w:p>
+                  </w:txbxContent>
+                </v:textbox>
+              </v:shape>
+            </w:pict>
+          </mc:Fallback>
+        </mc:AlternateContent>
+      </w:r>
+      <w:r>
+        <w:rPr>
+          <w:noProof/>
+        </w:rPr>
+        <w:drawing>
+          <wp:anchor distT="0" distB="0" distL="114300" distR="114300" simplePos="0" relativeHeight="251666432" behindDoc="1" locked="0" layoutInCell="1" allowOverlap="1" wp14:anchorId="460BB35E" wp14:editId="0F82F1E2">
+            <wp:simplePos x="0" y="0"/>
+            <wp:positionH relativeFrom="page">
+              <wp:align>center</wp:align>
+            </wp:positionH>
+            <wp:positionV relativeFrom="paragraph">
+              <wp:posOffset>71755</wp:posOffset>
+            </wp:positionV>
+            <wp:extent cx="3243600" cy="234000"/>
+            <wp:effectExtent l="0" t="0" r="0" b="0"/>
+            <wp:wrapNone/>
+            <wp:docPr id="571768978" name="Picture 15" descr="A pixelated image of a snake&#10;&#10;Description automatically generated"/>
+            <wp:cNvGraphicFramePr>
+              <a:graphicFrameLocks xmlns:a="http://schemas.openxmlformats.org/drawingml/2006/main" noChangeAspect="1"/>
+            </wp:cNvGraphicFramePr>
+            <a:graphic xmlns:a="http://schemas.openxmlformats.org/drawingml/2006/main">
+              <a:graphicData uri="http://schemas.openxmlformats.org/drawingml/2006/picture">
+                <pic:pic xmlns:pic="http://schemas.openxmlformats.org/drawingml/2006/picture">
+                  <pic:nvPicPr>
+                    <pic:cNvPr id="571768978" name="Picture 15" descr="A pixelated image of a snake&#10;&#10;Description automatically generated"/>
+                    <pic:cNvPicPr/>
+                  </pic:nvPicPr>
+                  <pic:blipFill>
+                    <a:blip r:embed="rId12" cstate="print">
+                      <a:extLst>
+                        <a:ext uri="{28A0092B-C50C-407E-A947-70E740481C1C}">
+                          <a14:useLocalDpi xmlns:a14="http://schemas.microsoft.com/office/drawing/2010/main" val="0"/>
+                        </a:ext>
+                      </a:extLst>
+                    </a:blip>
+                    <a:stretch>
+                      <a:fillRect/>
+                    </a:stretch>
+                  </pic:blipFill>
+                  <pic:spPr>
+                    <a:xfrm>
+                      <a:off x="0" y="0"/>
+                      <a:ext cx="3243600" cy="234000"/>
+                    </a:xfrm>
+                    <a:prstGeom prst="rect">
+                      <a:avLst/>
+                    </a:prstGeom>
+                  </pic:spPr>
+                </pic:pic>
+              </a:graphicData>
+            </a:graphic>
+            <wp14:sizeRelH relativeFrom="page">
+              <wp14:pctWidth>0</wp14:pctWidth>
+            </wp14:sizeRelH>
+            <wp14:sizeRelV relativeFrom="page">
+              <wp14:pctHeight>0</wp14:pctHeight>
+            </wp14:sizeRelV>
+          </wp:anchor>
+        </w:drawing>
+      </w:r>
+      <w:r>
+        <w:rPr>
+          <w:noProof/>
+        </w:rPr>
+        <w:drawing>
+          <wp:anchor distT="0" distB="0" distL="114300" distR="114300" simplePos="0" relativeHeight="251661312" behindDoc="1" locked="0" layoutInCell="1" allowOverlap="1" wp14:anchorId="7D590C41" wp14:editId="657642F4">
+            <wp:simplePos x="0" y="0"/>
+            <wp:positionH relativeFrom="column">
+              <wp:posOffset>2739390</wp:posOffset>
+            </wp:positionH>
+            <wp:positionV relativeFrom="paragraph">
+              <wp:posOffset>3758365</wp:posOffset>
+            </wp:positionV>
+            <wp:extent cx="2880360" cy="5337810"/>
+            <wp:effectExtent l="0" t="0" r="2540" b="0"/>
+            <wp:wrapNone/>
+            <wp:docPr id="367916167" name="Picture 9" descr="A pixel art of a person&#10;&#10;Description automatically generated"/>
+            <wp:cNvGraphicFramePr>
+              <a:graphicFrameLocks xmlns:a="http://schemas.openxmlformats.org/drawingml/2006/main" noChangeAspect="1"/>
+            </wp:cNvGraphicFramePr>
+            <a:graphic xmlns:a="http://schemas.openxmlformats.org/drawingml/2006/main">
+              <a:graphicData uri="http://schemas.openxmlformats.org/drawingml/2006/picture">
+                <pic:pic xmlns:pic="http://schemas.openxmlformats.org/drawingml/2006/picture">
+                  <pic:nvPicPr>
+                    <pic:cNvPr id="367916167" name="Picture 9" descr="A pixel art of a person&#10;&#10;Description automatically generated"/>
+                    <pic:cNvPicPr/>
+                  </pic:nvPicPr>
+                  <pic:blipFill>
+                    <a:blip r:embed="rId13">
+                      <a:extLst>
+                        <a:ext uri="{28A0092B-C50C-407E-A947-70E740481C1C}">
+                          <a14:useLocalDpi xmlns:a14="http://schemas.microsoft.com/office/drawing/2010/main" val="0"/>
+                        </a:ext>
+                      </a:extLst>
+                    </a:blip>
+                    <a:stretch>
+                      <a:fillRect/>
+                    </a:stretch>
+                  </pic:blipFill>
+                  <pic:spPr>
+                    <a:xfrm>
+                      <a:off x="0" y="0"/>
+                      <a:ext cx="2880360" cy="5337810"/>
+                    </a:xfrm>
+                    <a:prstGeom prst="rect">
+                      <a:avLst/>
+                    </a:prstGeom>
+                  </pic:spPr>
+                </pic:pic>
+              </a:graphicData>
+            </a:graphic>
+            <wp14:sizeRelH relativeFrom="page">
+              <wp14:pctWidth>0</wp14:pctWidth>
+            </wp14:sizeRelH>
+            <wp14:sizeRelV relativeFrom="page">
+              <wp14:pctHeight>0</wp14:pctHeight>
+            </wp14:sizeRelV>
+          </wp:anchor>
+        </w:drawing>
+      </w:r>
+      <w:r>
+        <w:rPr>
+          <w:noProof/>
+        </w:rPr>
+        <w:drawing>
+          <wp:anchor distT="0" distB="0" distL="114300" distR="114300" simplePos="0" relativeHeight="251663360" behindDoc="1" locked="0" layoutInCell="1" allowOverlap="1" wp14:anchorId="310F3307" wp14:editId="06F958C2">
+            <wp:simplePos x="0" y="0"/>
+            <wp:positionH relativeFrom="column">
+              <wp:posOffset>345972</wp:posOffset>
+            </wp:positionH>
+            <wp:positionV relativeFrom="bottomMargin">
+              <wp:posOffset>-4919546</wp:posOffset>
+            </wp:positionV>
+            <wp:extent cx="2394000" cy="5302800"/>
+            <wp:effectExtent l="0" t="0" r="0" b="6350"/>
+            <wp:wrapNone/>
+            <wp:docPr id="41033545" name="Picture 11" descr="A pixel art of a cartoon character&#10;&#10;Description automatically generated"/>
+            <wp:cNvGraphicFramePr>
+              <a:graphicFrameLocks xmlns:a="http://schemas.openxmlformats.org/drawingml/2006/main" noChangeAspect="1"/>
+            </wp:cNvGraphicFramePr>
+            <a:graphic xmlns:a="http://schemas.openxmlformats.org/drawingml/2006/main">
+              <a:graphicData uri="http://schemas.openxmlformats.org/drawingml/2006/picture">
+                <pic:pic xmlns:pic="http://schemas.openxmlformats.org/drawingml/2006/picture">
+                  <pic:nvPicPr>
+                    <pic:cNvPr id="41033545" name="Picture 11" descr="A pixel art of a cartoon character&#10;&#10;Description automatically generated"/>
+                    <pic:cNvPicPr/>
+                  </pic:nvPicPr>
+                  <pic:blipFill>
+                    <a:blip r:embed="rId14">
+                      <a:extLst>
+                        <a:ext uri="{28A0092B-C50C-407E-A947-70E740481C1C}">
+                          <a14:useLocalDpi xmlns:a14="http://schemas.microsoft.com/office/drawing/2010/main" val="0"/>
+                        </a:ext>
+                      </a:extLst>
+                    </a:blip>
+                    <a:stretch>
+                      <a:fillRect/>
+                    </a:stretch>
+                  </pic:blipFill>
+                  <pic:spPr>
+                    <a:xfrm>
+                      <a:off x="0" y="0"/>
+                      <a:ext cx="2394000" cy="5302800"/>
+                    </a:xfrm>
+                    <a:prstGeom prst="rect">
+                      <a:avLst/>
+                    </a:prstGeom>
+                  </pic:spPr>
+                </pic:pic>
+              </a:graphicData>
+            </a:graphic>
+            <wp14:sizeRelH relativeFrom="page">
+              <wp14:pctWidth>0</wp14:pctWidth>
+            </wp14:sizeRelH>
+            <wp14:sizeRelV relativeFrom="page">
+              <wp14:pctHeight>0</wp14:pctHeight>
+            </wp14:sizeRelV>
+          </wp:anchor>
+        </w:drawing>
+      </w:r>
+      <w:r>
+        <w:br w:type="page"/>
+      </w:r>
+    </w:p>
     <w:p/>
     <w:sectPr>
       <w:pgSz w:w="11906" w:h="16838"/>
@@ -733,4 +1531,16 @@
     </a:ext>
   </a:extLst>
 </a:theme>
+</file>
+
+<file path=customXml/item1.xml><?xml version="1.0" encoding="utf-8"?>
+<b:Sources xmlns:b="http://schemas.openxmlformats.org/officeDocument/2006/bibliography" xmlns="http://schemas.openxmlformats.org/officeDocument/2006/bibliography" SelectedStyle="/APASixthEditionOfficeOnline.xsl" StyleName="APA" Version="6"/>
+</file>
+
+<file path=customXml/itemProps1.xml><?xml version="1.0" encoding="utf-8"?>
+<ds:datastoreItem xmlns:ds="http://schemas.openxmlformats.org/officeDocument/2006/customXml" ds:itemID="{F6DBEDC2-6F7A-2142-9C53-092DB2F6F51E}">
+  <ds:schemaRefs>
+    <ds:schemaRef ds:uri="http://schemas.openxmlformats.org/officeDocument/2006/bibliography"/>
+  </ds:schemaRefs>
+</ds:datastoreItem>
 </file>
</xml_diff>